<commit_message>
Commit at 15:10:36.31  15.09.2023 - Doc
</commit_message>
<xml_diff>
--- a/1_QdC/QdC_Pika.docx
+++ b/1_QdC/QdC_Pika.docx
@@ -94,7 +94,7 @@
               </wp:inline>
             </w:drawing>
           </mc:Choice>
-          <mc:Fallback xmlns:w16sdtdh="http://schemas.microsoft.com/office/word/2020/wordml/sdtdatahash" xmlns:w16="http://schemas.microsoft.com/office/word/2018/wordml" xmlns:w16cex="http://schemas.microsoft.com/office/word/2018/wordml/cex" xmlns:oel="http://schemas.microsoft.com/office/2019/extlst">
+          <mc:Fallback xmlns:oel="http://schemas.microsoft.com/office/2019/extlst" xmlns:w16cex="http://schemas.microsoft.com/office/word/2018/wordml/cex" xmlns:w16="http://schemas.microsoft.com/office/word/2018/wordml" xmlns:w16sdtdh="http://schemas.microsoft.com/office/word/2020/wordml/sdtdatahash">
             <w:pict>
               <v:group w14:anchorId="70E73CBE" id="docshapegroup5" o:spid="_x0000_s1026" style="width:484.95pt;height:.5pt;mso-position-horizontal-relative:char;mso-position-vertical-relative:line" coordsize="9699,10" o:gfxdata="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">
                 <v:rect id="docshape6" o:spid="_x0000_s1027" style="position:absolute;width:9699;height:10;visibility:visible;mso-wrap-style:square;v-text-anchor:top" o:gfxdata="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" fillcolor="black" stroked="f"/>
@@ -1708,7 +1708,7 @@
               </wp:anchor>
             </w:drawing>
           </mc:Choice>
-          <mc:Fallback xmlns:w16sdtdh="http://schemas.microsoft.com/office/word/2020/wordml/sdtdatahash" xmlns:w16="http://schemas.microsoft.com/office/word/2018/wordml" xmlns:w16cex="http://schemas.microsoft.com/office/word/2018/wordml/cex" xmlns:oel="http://schemas.microsoft.com/office/2019/extlst">
+          <mc:Fallback xmlns:oel="http://schemas.microsoft.com/office/2019/extlst" xmlns:w16cex="http://schemas.microsoft.com/office/word/2018/wordml/cex" xmlns:w16="http://schemas.microsoft.com/office/word/2018/wordml" xmlns:w16sdtdh="http://schemas.microsoft.com/office/word/2020/wordml/sdtdatahash">
             <w:pict>
               <v:rect w14:anchorId="7AF32B45" id="docshape7" o:spid="_x0000_s1026" style="position:absolute;margin-left:55.2pt;margin-top:18.6pt;width:484.9pt;height:.5pt;z-index:-15728128;visibility:visible;mso-wrap-style:square;mso-width-percent:0;mso-height-percent:0;mso-wrap-distance-left:0;mso-wrap-distance-top:0;mso-wrap-distance-right:0;mso-wrap-distance-bottom:0;mso-position-horizontal:absolute;mso-position-horizontal-relative:page;mso-position-vertical:absolute;mso-position-vertical-relative:text;mso-width-percent:0;mso-height-percent:0;mso-width-relative:page;mso-height-relative:page;v-text-anchor:top" o:gfxdata="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" fillcolor="black" stroked="f">
                 <w10:wrap type="topAndBottom" anchorx="page"/>
@@ -2677,7 +2677,7 @@
               </wp:inline>
             </w:drawing>
           </mc:Choice>
-          <mc:Fallback xmlns:w16sdtdh="http://schemas.microsoft.com/office/word/2020/wordml/sdtdatahash" xmlns:w16="http://schemas.microsoft.com/office/word/2018/wordml" xmlns:w16cex="http://schemas.microsoft.com/office/word/2018/wordml/cex" xmlns:oel="http://schemas.microsoft.com/office/2019/extlst">
+          <mc:Fallback xmlns:oel="http://schemas.microsoft.com/office/2019/extlst" xmlns:w16cex="http://schemas.microsoft.com/office/word/2018/wordml/cex" xmlns:w16="http://schemas.microsoft.com/office/word/2018/wordml" xmlns:w16sdtdh="http://schemas.microsoft.com/office/word/2020/wordml/sdtdatahash">
             <w:pict>
               <v:group w14:anchorId="2E328116" id="docshapegroup8" o:spid="_x0000_s1026" style="width:484.95pt;height:.5pt;mso-position-horizontal-relative:char;mso-position-vertical-relative:line" coordsize="9699,10" o:gfxdata="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">
                 <v:rect id="docshape9" o:spid="_x0000_s1027" style="position:absolute;width:9699;height:10;visibility:visible;mso-wrap-style:square;v-text-anchor:top" o:gfxdata="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" fillcolor="black" stroked="f"/>
@@ -2877,7 +2877,10 @@
         <w:ind w:left="243"/>
       </w:pPr>
       <w:r>
-        <w:t>Computer, NetBeans</w:t>
+        <w:t xml:space="preserve">Computer, </w:t>
+      </w:r>
+      <w:r>
+        <w:t>Visual Studio Code, HTML 5, CSS 3, JavaScript</w:t>
       </w:r>
     </w:p>
     <w:p>
@@ -2994,7 +2997,12 @@
         <w:t xml:space="preserve">   </w:t>
       </w:r>
       <w:r>
-        <w:t xml:space="preserve">  Creare un’applicazione semplice e intuitiva che permetta di generare immagini con i puntini da unire</w:t>
+        <w:t xml:space="preserve">  Creare un’applicazione semplice e intuitiva che </w:t>
+      </w:r>
+      <w:bookmarkStart w:id="0" w:name="_GoBack"/>
+      <w:bookmarkEnd w:id="0"/>
+      <w:r>
+        <w:t>permetta di generare immagini con i puntini da unire</w:t>
       </w:r>
     </w:p>
     <w:p>
@@ -3298,7 +3306,7 @@
               </wp:anchor>
             </w:drawing>
           </mc:Choice>
-          <mc:Fallback xmlns:w16sdtdh="http://schemas.microsoft.com/office/word/2020/wordml/sdtdatahash" xmlns:w16="http://schemas.microsoft.com/office/word/2018/wordml" xmlns:w16cex="http://schemas.microsoft.com/office/word/2018/wordml/cex" xmlns:oel="http://schemas.microsoft.com/office/2019/extlst">
+          <mc:Fallback xmlns:oel="http://schemas.microsoft.com/office/2019/extlst" xmlns:w16cex="http://schemas.microsoft.com/office/word/2018/wordml/cex" xmlns:w16="http://schemas.microsoft.com/office/word/2018/wordml" xmlns:w16sdtdh="http://schemas.microsoft.com/office/word/2020/wordml/sdtdatahash">
             <w:pict>
               <v:rect w14:anchorId="2A0A7705" id="docshape13" o:spid="_x0000_s1026" style="position:absolute;margin-left:55.2pt;margin-top:18.2pt;width:484.9pt;height:.5pt;z-index:-15725568;visibility:visible;mso-wrap-style:square;mso-width-percent:0;mso-height-percent:0;mso-wrap-distance-left:0;mso-wrap-distance-top:0;mso-wrap-distance-right:0;mso-wrap-distance-bottom:0;mso-position-horizontal:absolute;mso-position-horizontal-relative:page;mso-position-vertical:absolute;mso-position-vertical-relative:text;mso-width-percent:0;mso-height-percent:0;mso-width-relative:page;mso-height-relative:page;v-text-anchor:top" o:gfxdata="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" fillcolor="black" stroked="f">
                 <w10:wrap type="topAndBottom" anchorx="page"/>
@@ -3739,7 +3747,7 @@
               </wp:anchor>
             </w:drawing>
           </mc:Choice>
-          <mc:Fallback xmlns:w16sdtdh="http://schemas.microsoft.com/office/word/2020/wordml/sdtdatahash" xmlns:w16="http://schemas.microsoft.com/office/word/2018/wordml" xmlns:w16cex="http://schemas.microsoft.com/office/word/2018/wordml/cex" xmlns:oel="http://schemas.microsoft.com/office/2019/extlst">
+          <mc:Fallback xmlns:oel="http://schemas.microsoft.com/office/2019/extlst" xmlns:w16cex="http://schemas.microsoft.com/office/word/2018/wordml/cex" xmlns:w16="http://schemas.microsoft.com/office/word/2018/wordml" xmlns:w16sdtdh="http://schemas.microsoft.com/office/word/2020/wordml/sdtdatahash">
             <w:pict>
               <v:rect w14:anchorId="2FFC1467" id="docshape14" o:spid="_x0000_s1026" style="position:absolute;margin-left:55.2pt;margin-top:18.2pt;width:484.9pt;height:.5pt;z-index:-15725056;visibility:visible;mso-wrap-style:square;mso-width-percent:0;mso-height-percent:0;mso-wrap-distance-left:0;mso-wrap-distance-top:0;mso-wrap-distance-right:0;mso-wrap-distance-bottom:0;mso-position-horizontal:absolute;mso-position-horizontal-relative:page;mso-position-vertical:absolute;mso-position-vertical-relative:text;mso-width-percent:0;mso-height-percent:0;mso-width-relative:page;mso-height-relative:page;v-text-anchor:top" o:gfxdata="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" fillcolor="black" stroked="f">
                 <w10:wrap type="topAndBottom" anchorx="page"/>
@@ -4005,7 +4013,6 @@
         </w:rPr>
         <w:t xml:space="preserve"> </w:t>
       </w:r>
-      <w:bookmarkStart w:id="0" w:name="_GoBack"/>
       <w:r>
         <w:t>sui</w:t>
       </w:r>
@@ -4015,7 +4022,6 @@
         </w:rPr>
         <w:t xml:space="preserve"> </w:t>
       </w:r>
-      <w:bookmarkEnd w:id="0"/>
       <w:r>
         <w:t>seguenti</w:t>
       </w:r>
@@ -4318,7 +4324,7 @@
               </wp:inline>
             </w:drawing>
           </mc:Choice>
-          <mc:Fallback xmlns:w16sdtdh="http://schemas.microsoft.com/office/word/2020/wordml/sdtdatahash" xmlns:w16="http://schemas.microsoft.com/office/word/2018/wordml" xmlns:w16cex="http://schemas.microsoft.com/office/word/2018/wordml/cex" xmlns:oel="http://schemas.microsoft.com/office/2019/extlst">
+          <mc:Fallback xmlns:oel="http://schemas.microsoft.com/office/2019/extlst" xmlns:w16cex="http://schemas.microsoft.com/office/word/2018/wordml/cex" xmlns:w16="http://schemas.microsoft.com/office/word/2018/wordml" xmlns:w16sdtdh="http://schemas.microsoft.com/office/word/2020/wordml/sdtdatahash">
             <w:pict>
               <v:group w14:anchorId="02693557" id="docshapegroup15" o:spid="_x0000_s1026" style="width:484.95pt;height:.5pt;mso-position-horizontal-relative:char;mso-position-vertical-relative:line" coordsize="9699,10" o:gfxdata="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">
                 <v:rect id="docshape16" o:spid="_x0000_s1027" style="position:absolute;width:9699;height:10;visibility:visible;mso-wrap-style:square;v-text-anchor:top" o:gfxdata="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" fillcolor="black" stroked="f"/>
@@ -4623,7 +4629,7 @@
               </wp:anchor>
             </w:drawing>
           </mc:Choice>
-          <mc:Fallback xmlns:w16sdtdh="http://schemas.microsoft.com/office/word/2020/wordml/sdtdatahash" xmlns:w16="http://schemas.microsoft.com/office/word/2018/wordml" xmlns:w16cex="http://schemas.microsoft.com/office/word/2018/wordml/cex" xmlns:oel="http://schemas.microsoft.com/office/2019/extlst">
+          <mc:Fallback xmlns:oel="http://schemas.microsoft.com/office/2019/extlst" xmlns:w16cex="http://schemas.microsoft.com/office/word/2018/wordml/cex" xmlns:w16="http://schemas.microsoft.com/office/word/2018/wordml" xmlns:w16sdtdh="http://schemas.microsoft.com/office/word/2020/wordml/sdtdatahash">
             <w:pict>
               <v:rect w14:anchorId="1F8C973B" id="docshape17" o:spid="_x0000_s1026" style="position:absolute;margin-left:223.25pt;margin-top:12.4pt;width:122.65pt;height:.95pt;z-index:-15724032;visibility:visible;mso-wrap-style:square;mso-width-percent:0;mso-height-percent:0;mso-wrap-distance-left:0;mso-wrap-distance-top:0;mso-wrap-distance-right:0;mso-wrap-distance-bottom:0;mso-position-horizontal:absolute;mso-position-horizontal-relative:page;mso-position-vertical:absolute;mso-position-vertical-relative:text;mso-width-percent:0;mso-height-percent:0;mso-width-relative:page;mso-height-relative:page;v-text-anchor:top" o:gfxdata="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" fillcolor="black" stroked="f">
                 <w10:wrap type="topAndBottom" anchorx="page"/>
@@ -4702,7 +4708,7 @@
               </wp:anchor>
             </w:drawing>
           </mc:Choice>
-          <mc:Fallback xmlns:w16sdtdh="http://schemas.microsoft.com/office/word/2020/wordml/sdtdatahash" xmlns:w16="http://schemas.microsoft.com/office/word/2018/wordml" xmlns:w16cex="http://schemas.microsoft.com/office/word/2018/wordml/cex" xmlns:oel="http://schemas.microsoft.com/office/2019/extlst">
+          <mc:Fallback xmlns:oel="http://schemas.microsoft.com/office/2019/extlst" xmlns:w16cex="http://schemas.microsoft.com/office/word/2018/wordml/cex" xmlns:w16="http://schemas.microsoft.com/office/word/2018/wordml" xmlns:w16sdtdh="http://schemas.microsoft.com/office/word/2020/wordml/sdtdatahash">
             <w:pict>
               <v:rect w14:anchorId="5C3318E3" id="docshape18" o:spid="_x0000_s1026" style="position:absolute;margin-left:390.55pt;margin-top:12.4pt;width:122.55pt;height:.95pt;z-index:-15723520;visibility:visible;mso-wrap-style:square;mso-width-percent:0;mso-height-percent:0;mso-wrap-distance-left:0;mso-wrap-distance-top:0;mso-wrap-distance-right:0;mso-wrap-distance-bottom:0;mso-position-horizontal:absolute;mso-position-horizontal-relative:page;mso-position-vertical:absolute;mso-position-vertical-relative:text;mso-width-percent:0;mso-height-percent:0;mso-width-relative:page;mso-height-relative:page;v-text-anchor:top" o:gfxdata="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" fillcolor="black" stroked="f">
                 <w10:wrap type="topAndBottom" anchorx="page"/>

</xml_diff>

<commit_message>
Commit at 14:10:59.46  01.12.2023 -
</commit_message>
<xml_diff>
--- a/1_QdC/QdC_Pika.docx
+++ b/1_QdC/QdC_Pika.docx
@@ -94,7 +94,7 @@
               </wp:inline>
             </w:drawing>
           </mc:Choice>
-          <mc:Fallback xmlns:oel="http://schemas.microsoft.com/office/2019/extlst" xmlns:w16cex="http://schemas.microsoft.com/office/word/2018/wordml/cex" xmlns:w16="http://schemas.microsoft.com/office/word/2018/wordml" xmlns:w16sdtdh="http://schemas.microsoft.com/office/word/2020/wordml/sdtdatahash">
+          <mc:Fallback xmlns:w16sdtdh="http://schemas.microsoft.com/office/word/2020/wordml/sdtdatahash" xmlns:w16="http://schemas.microsoft.com/office/word/2018/wordml" xmlns:w16cex="http://schemas.microsoft.com/office/word/2018/wordml/cex" xmlns:oel="http://schemas.microsoft.com/office/2019/extlst">
             <w:pict>
               <v:group w14:anchorId="70E73CBE" id="docshapegroup5" o:spid="_x0000_s1026" style="width:484.95pt;height:.5pt;mso-position-horizontal-relative:char;mso-position-vertical-relative:line" coordsize="9699,10" o:gfxdata="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">
                 <v:rect id="docshape6" o:spid="_x0000_s1027" style="position:absolute;width:9699;height:10;visibility:visible;mso-wrap-style:square;v-text-anchor:top" o:gfxdata="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" fillcolor="black" stroked="f"/>
@@ -1708,7 +1708,7 @@
               </wp:anchor>
             </w:drawing>
           </mc:Choice>
-          <mc:Fallback xmlns:oel="http://schemas.microsoft.com/office/2019/extlst" xmlns:w16cex="http://schemas.microsoft.com/office/word/2018/wordml/cex" xmlns:w16="http://schemas.microsoft.com/office/word/2018/wordml" xmlns:w16sdtdh="http://schemas.microsoft.com/office/word/2020/wordml/sdtdatahash">
+          <mc:Fallback xmlns:w16sdtdh="http://schemas.microsoft.com/office/word/2020/wordml/sdtdatahash" xmlns:w16="http://schemas.microsoft.com/office/word/2018/wordml" xmlns:w16cex="http://schemas.microsoft.com/office/word/2018/wordml/cex" xmlns:oel="http://schemas.microsoft.com/office/2019/extlst">
             <w:pict>
               <v:rect w14:anchorId="7AF32B45" id="docshape7" o:spid="_x0000_s1026" style="position:absolute;margin-left:55.2pt;margin-top:18.6pt;width:484.9pt;height:.5pt;z-index:-15728128;visibility:visible;mso-wrap-style:square;mso-width-percent:0;mso-height-percent:0;mso-wrap-distance-left:0;mso-wrap-distance-top:0;mso-wrap-distance-right:0;mso-wrap-distance-bottom:0;mso-position-horizontal:absolute;mso-position-horizontal-relative:page;mso-position-vertical:absolute;mso-position-vertical-relative:text;mso-width-percent:0;mso-height-percent:0;mso-width-relative:page;mso-height-relative:page;v-text-anchor:top" o:gfxdata="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" fillcolor="black" stroked="f">
                 <w10:wrap type="topAndBottom" anchorx="page"/>
@@ -2677,7 +2677,7 @@
               </wp:inline>
             </w:drawing>
           </mc:Choice>
-          <mc:Fallback xmlns:oel="http://schemas.microsoft.com/office/2019/extlst" xmlns:w16cex="http://schemas.microsoft.com/office/word/2018/wordml/cex" xmlns:w16="http://schemas.microsoft.com/office/word/2018/wordml" xmlns:w16sdtdh="http://schemas.microsoft.com/office/word/2020/wordml/sdtdatahash">
+          <mc:Fallback xmlns:w16sdtdh="http://schemas.microsoft.com/office/word/2020/wordml/sdtdatahash" xmlns:w16="http://schemas.microsoft.com/office/word/2018/wordml" xmlns:w16cex="http://schemas.microsoft.com/office/word/2018/wordml/cex" xmlns:oel="http://schemas.microsoft.com/office/2019/extlst">
             <w:pict>
               <v:group w14:anchorId="2E328116" id="docshapegroup8" o:spid="_x0000_s1026" style="width:484.95pt;height:.5pt;mso-position-horizontal-relative:char;mso-position-vertical-relative:line" coordsize="9699,10" o:gfxdata="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">
                 <v:rect id="docshape9" o:spid="_x0000_s1027" style="position:absolute;width:9699;height:10;visibility:visible;mso-wrap-style:square;v-text-anchor:top" o:gfxdata="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" fillcolor="black" stroked="f"/>
@@ -2877,11 +2877,25 @@
         <w:ind w:left="243"/>
       </w:pPr>
       <w:r>
-        <w:t xml:space="preserve">Computer, </w:t>
+        <w:t>Computer</w:t>
+      </w:r>
+      <w:r>
+        <w:t xml:space="preserve"> scolastico</w:t>
+      </w:r>
+      <w:r>
+        <w:t xml:space="preserve">, </w:t>
       </w:r>
       <w:r>
         <w:t>Visual Studio Code, HTML 5, CSS 3, JavaScript</w:t>
       </w:r>
+      <w:r>
+        <w:t xml:space="preserve">, Bootstrap, Web </w:t>
+      </w:r>
+      <w:proofErr w:type="spellStart"/>
+      <w:r>
+        <w:t>Storm</w:t>
+      </w:r>
+      <w:proofErr w:type="spellEnd"/>
     </w:p>
     <w:p>
       <w:pPr>
@@ -2997,12 +3011,7 @@
         <w:t xml:space="preserve">   </w:t>
       </w:r>
       <w:r>
-        <w:t xml:space="preserve">  Creare un’applicazione semplice e intuitiva che </w:t>
-      </w:r>
-      <w:bookmarkStart w:id="0" w:name="_GoBack"/>
-      <w:bookmarkEnd w:id="0"/>
-      <w:r>
-        <w:t>permetta di generare immagini con i puntini da unire</w:t>
+        <w:t xml:space="preserve">  Creare un’applicazione semplice e intuitiva che permetta di generare immagini con i puntini da unire</w:t>
       </w:r>
     </w:p>
     <w:p>
@@ -3037,20 +3046,13 @@
         <w:spacing w:before="8"/>
       </w:pPr>
       <w:r>
-        <w:t>Permettere di poter usare gli strumenti di disegno: penna, cerchio, ovale, quadrato, rettangolo, triangolo, secchiello</w:t>
-      </w:r>
-    </w:p>
-    <w:p>
-      <w:pPr>
-        <w:pStyle w:val="Corpotesto"/>
-        <w:numPr>
-          <w:ilvl w:val="0"/>
-          <w:numId w:val="11"/>
-        </w:numPr>
-        <w:spacing w:before="8"/>
-      </w:pPr>
-      <w:r>
-        <w:t>Poter ridimensionare l’immagine</w:t>
+        <w:t>Permettere di poter usare gli strumenti di disegno: penna, cerchio, rettangolo,</w:t>
+      </w:r>
+      <w:r>
+        <w:t xml:space="preserve"> </w:t>
+      </w:r>
+      <w:r>
+        <w:t>secchiello</w:t>
       </w:r>
     </w:p>
     <w:p>
@@ -3219,13 +3221,22 @@
         <w:ind w:left="284"/>
       </w:pPr>
       <w:r>
-        <w:t>Applicazione che data un’immagine crei un PNG a puntini che collegati ricrei</w:t>
+        <w:t xml:space="preserve">Applicazione che data un’immagine crei </w:t>
+      </w:r>
+      <w:r>
+        <w:t xml:space="preserve">un’immagine </w:t>
+      </w:r>
+      <w:r>
+        <w:t>a puntini che collegati ricrei</w:t>
       </w:r>
       <w:r>
         <w:t>no</w:t>
       </w:r>
       <w:r>
-        <w:t xml:space="preserve"> l’immagine.</w:t>
+        <w:t xml:space="preserve"> un disegno</w:t>
+      </w:r>
+      <w:r>
+        <w:t>.</w:t>
       </w:r>
     </w:p>
     <w:p>
@@ -3306,7 +3317,7 @@
               </wp:anchor>
             </w:drawing>
           </mc:Choice>
-          <mc:Fallback xmlns:oel="http://schemas.microsoft.com/office/2019/extlst" xmlns:w16cex="http://schemas.microsoft.com/office/word/2018/wordml/cex" xmlns:w16="http://schemas.microsoft.com/office/word/2018/wordml" xmlns:w16sdtdh="http://schemas.microsoft.com/office/word/2020/wordml/sdtdatahash">
+          <mc:Fallback xmlns:w16sdtdh="http://schemas.microsoft.com/office/word/2020/wordml/sdtdatahash" xmlns:w16="http://schemas.microsoft.com/office/word/2018/wordml" xmlns:w16cex="http://schemas.microsoft.com/office/word/2018/wordml/cex" xmlns:oel="http://schemas.microsoft.com/office/2019/extlst">
             <w:pict>
               <v:rect w14:anchorId="2A0A7705" id="docshape13" o:spid="_x0000_s1026" style="position:absolute;margin-left:55.2pt;margin-top:18.2pt;width:484.9pt;height:.5pt;z-index:-15725568;visibility:visible;mso-wrap-style:square;mso-width-percent:0;mso-height-percent:0;mso-wrap-distance-left:0;mso-wrap-distance-top:0;mso-wrap-distance-right:0;mso-wrap-distance-bottom:0;mso-position-horizontal:absolute;mso-position-horizontal-relative:page;mso-position-vertical:absolute;mso-position-vertical-relative:text;mso-width-percent:0;mso-height-percent:0;mso-width-relative:page;mso-height-relative:page;v-text-anchor:top" o:gfxdata="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" fillcolor="black" stroked="f">
                 <w10:wrap type="topAndBottom" anchorx="page"/>
@@ -3386,6 +3397,8 @@
         </w:rPr>
         <w:br/>
       </w:r>
+      <w:bookmarkStart w:id="0" w:name="_GoBack"/>
+      <w:bookmarkEnd w:id="0"/>
     </w:p>
     <w:p>
       <w:pPr>
@@ -3747,7 +3760,7 @@
               </wp:anchor>
             </w:drawing>
           </mc:Choice>
-          <mc:Fallback xmlns:oel="http://schemas.microsoft.com/office/2019/extlst" xmlns:w16cex="http://schemas.microsoft.com/office/word/2018/wordml/cex" xmlns:w16="http://schemas.microsoft.com/office/word/2018/wordml" xmlns:w16sdtdh="http://schemas.microsoft.com/office/word/2020/wordml/sdtdatahash">
+          <mc:Fallback xmlns:w16sdtdh="http://schemas.microsoft.com/office/word/2020/wordml/sdtdatahash" xmlns:w16="http://schemas.microsoft.com/office/word/2018/wordml" xmlns:w16cex="http://schemas.microsoft.com/office/word/2018/wordml/cex" xmlns:oel="http://schemas.microsoft.com/office/2019/extlst">
             <w:pict>
               <v:rect w14:anchorId="2FFC1467" id="docshape14" o:spid="_x0000_s1026" style="position:absolute;margin-left:55.2pt;margin-top:18.2pt;width:484.9pt;height:.5pt;z-index:-15725056;visibility:visible;mso-wrap-style:square;mso-width-percent:0;mso-height-percent:0;mso-wrap-distance-left:0;mso-wrap-distance-top:0;mso-wrap-distance-right:0;mso-wrap-distance-bottom:0;mso-position-horizontal:absolute;mso-position-horizontal-relative:page;mso-position-vertical:absolute;mso-position-vertical-relative:text;mso-width-percent:0;mso-height-percent:0;mso-width-relative:page;mso-height-relative:page;v-text-anchor:top" o:gfxdata="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" fillcolor="black" stroked="f">
                 <w10:wrap type="topAndBottom" anchorx="page"/>
@@ -4324,7 +4337,7 @@
               </wp:inline>
             </w:drawing>
           </mc:Choice>
-          <mc:Fallback xmlns:oel="http://schemas.microsoft.com/office/2019/extlst" xmlns:w16cex="http://schemas.microsoft.com/office/word/2018/wordml/cex" xmlns:w16="http://schemas.microsoft.com/office/word/2018/wordml" xmlns:w16sdtdh="http://schemas.microsoft.com/office/word/2020/wordml/sdtdatahash">
+          <mc:Fallback xmlns:w16sdtdh="http://schemas.microsoft.com/office/word/2020/wordml/sdtdatahash" xmlns:w16="http://schemas.microsoft.com/office/word/2018/wordml" xmlns:w16cex="http://schemas.microsoft.com/office/word/2018/wordml/cex" xmlns:oel="http://schemas.microsoft.com/office/2019/extlst">
             <w:pict>
               <v:group w14:anchorId="02693557" id="docshapegroup15" o:spid="_x0000_s1026" style="width:484.95pt;height:.5pt;mso-position-horizontal-relative:char;mso-position-vertical-relative:line" coordsize="9699,10" o:gfxdata="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">
                 <v:rect id="docshape16" o:spid="_x0000_s1027" style="position:absolute;width:9699;height:10;visibility:visible;mso-wrap-style:square;v-text-anchor:top" o:gfxdata="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" fillcolor="black" stroked="f"/>
@@ -4358,7 +4371,6 @@
           <w:spacing w:val="-2"/>
           <w:sz w:val="32"/>
         </w:rPr>
-        <w:lastRenderedPageBreak/>
         <w:t>FIRMA</w:t>
       </w:r>
     </w:p>
@@ -4629,7 +4641,7 @@
               </wp:anchor>
             </w:drawing>
           </mc:Choice>
-          <mc:Fallback xmlns:oel="http://schemas.microsoft.com/office/2019/extlst" xmlns:w16cex="http://schemas.microsoft.com/office/word/2018/wordml/cex" xmlns:w16="http://schemas.microsoft.com/office/word/2018/wordml" xmlns:w16sdtdh="http://schemas.microsoft.com/office/word/2020/wordml/sdtdatahash">
+          <mc:Fallback xmlns:w16sdtdh="http://schemas.microsoft.com/office/word/2020/wordml/sdtdatahash" xmlns:w16="http://schemas.microsoft.com/office/word/2018/wordml" xmlns:w16cex="http://schemas.microsoft.com/office/word/2018/wordml/cex" xmlns:oel="http://schemas.microsoft.com/office/2019/extlst">
             <w:pict>
               <v:rect w14:anchorId="1F8C973B" id="docshape17" o:spid="_x0000_s1026" style="position:absolute;margin-left:223.25pt;margin-top:12.4pt;width:122.65pt;height:.95pt;z-index:-15724032;visibility:visible;mso-wrap-style:square;mso-width-percent:0;mso-height-percent:0;mso-wrap-distance-left:0;mso-wrap-distance-top:0;mso-wrap-distance-right:0;mso-wrap-distance-bottom:0;mso-position-horizontal:absolute;mso-position-horizontal-relative:page;mso-position-vertical:absolute;mso-position-vertical-relative:text;mso-width-percent:0;mso-height-percent:0;mso-width-relative:page;mso-height-relative:page;v-text-anchor:top" o:gfxdata="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" fillcolor="black" stroked="f">
                 <w10:wrap type="topAndBottom" anchorx="page"/>
@@ -4708,7 +4720,7 @@
               </wp:anchor>
             </w:drawing>
           </mc:Choice>
-          <mc:Fallback xmlns:oel="http://schemas.microsoft.com/office/2019/extlst" xmlns:w16cex="http://schemas.microsoft.com/office/word/2018/wordml/cex" xmlns:w16="http://schemas.microsoft.com/office/word/2018/wordml" xmlns:w16sdtdh="http://schemas.microsoft.com/office/word/2020/wordml/sdtdatahash">
+          <mc:Fallback xmlns:w16sdtdh="http://schemas.microsoft.com/office/word/2020/wordml/sdtdatahash" xmlns:w16="http://schemas.microsoft.com/office/word/2018/wordml" xmlns:w16cex="http://schemas.microsoft.com/office/word/2018/wordml/cex" xmlns:oel="http://schemas.microsoft.com/office/2019/extlst">
             <w:pict>
               <v:rect w14:anchorId="5C3318E3" id="docshape18" o:spid="_x0000_s1026" style="position:absolute;margin-left:390.55pt;margin-top:12.4pt;width:122.55pt;height:.95pt;z-index:-15723520;visibility:visible;mso-wrap-style:square;mso-width-percent:0;mso-height-percent:0;mso-wrap-distance-left:0;mso-wrap-distance-top:0;mso-wrap-distance-right:0;mso-wrap-distance-bottom:0;mso-position-horizontal:absolute;mso-position-horizontal-relative:page;mso-position-vertical:absolute;mso-position-vertical-relative:text;mso-width-percent:0;mso-height-percent:0;mso-width-relative:page;mso-height-relative:page;v-text-anchor:top" o:gfxdata="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" fillcolor="black" stroked="f">
                 <w10:wrap type="topAndBottom" anchorx="page"/>

</xml_diff>